<commit_message>
Release of 3.70, build 940
</commit_message>
<xml_diff>
--- a/Executables/All OSs - Scripts and Instructions to Users/Windows/Mesquite_Starter_INSTRUCTIONS_Windows.docx
+++ b/Executables/All OSs - Scripts and Instructions to Users/Windows/Mesquite_Starter_INSTRUCTIONS_Windows.docx
@@ -35,7 +35,13 @@
     </w:p>
     <w:p>
       <w:r>
-        <w:t>To start Mesquite, you need Java installed.  The version of Mesquite you have here runs on Java 1.8, or higher, but we have tested it most under Java 1.8. You can get Java 1.8 from java.com. You can get newer versions of Java from java.oracle.com.</w:t>
+        <w:t>To start Mesquite, you need Java installed.  The version of Mesquite you have here runs on Java 1.8, or higher</w:t>
+      </w:r>
+      <w:r>
+        <w:t>. W</w:t>
+      </w:r>
+      <w:r>
+        <w:t>e have tested it most under Java 1.8. You can get Java 1.8 from java.com. You can get newer versions of Java from java.oracle.com.</w:t>
       </w:r>
     </w:p>
     <w:p/>
@@ -436,9 +442,9 @@
       <w:r>
         <w:t xml:space="preserve"> what works on Java 16 will not work on Java 8).</w:t>
       </w:r>
-    </w:p>
-    <w:p/>
-    <w:p>
+      <w:r>
+        <w:t xml:space="preserve"> </w:t>
+      </w:r>
       <w:r>
         <w:t>The problems are usually nothing to do with the basic functioning of Mesquite as a program for evolutionary biology. It's almost only about getting Mesquite to simply start.</w:t>
       </w:r>

</xml_diff>